<commit_message>
add some page and edit it
</commit_message>
<xml_diff>
--- a/إدارة مدرسة  أسئلة امتحانات التمهيدي  .docx
+++ b/إدارة مدرسة  أسئلة امتحانات التمهيدي  .docx
@@ -5,6 +5,7 @@
     <w:p>
       <w:pPr>
         <w:rPr>
+          <w:rFonts w:hint="cs"/>
           <w:sz w:val="28"/>
           <w:szCs w:val="28"/>
           <w:rtl/>
@@ -222,7 +223,19 @@
           <w:u w:val="wave"/>
           <w:rtl/>
         </w:rPr>
-        <w:t>الدور الاول</w:t>
+        <w:t>الدور ا</w:t>
+      </w:r>
+      <w:r>
+        <w:rPr>
+          <w:rFonts w:hint="cs"/>
+          <w:b/>
+          <w:bCs/>
+          <w:sz w:val="28"/>
+          <w:szCs w:val="28"/>
+          <w:u w:val="wave"/>
+          <w:rtl/>
+        </w:rPr>
+        <w:t>لثاني</w:t>
       </w:r>
       <w:r>
         <w:rPr>
@@ -364,22 +377,35 @@
         </w:rPr>
         <w:t xml:space="preserve">     التاريخ :   /1/ 2023</w:t>
       </w:r>
+      <w:r>
+        <w:rPr>
+          <w:rFonts w:hint="cs"/>
+          <w:sz w:val="28"/>
+          <w:szCs w:val="28"/>
+          <w:rtl/>
+        </w:rPr>
+        <w:t xml:space="preserve"> </w:t>
+      </w:r>
     </w:p>
     <w:p>
       <w:pPr>
+        <w:pStyle w:val="a3"/>
         <w:tabs>
           <w:tab w:val="left" w:pos="4920"/>
         </w:tabs>
-        <w:ind w:left="-1530" w:right="-180"/>
-        <w:rPr>
-          <w:sz w:val="28"/>
-          <w:szCs w:val="28"/>
-          <w:rtl/>
-        </w:rPr>
-      </w:pPr>
-      <w:r>
-        <w:rPr>
-          <w:rFonts w:hint="cs"/>
+        <w:ind w:left="-1620" w:right="-180"/>
+        <w:rPr>
+          <w:rFonts w:cs="Arial"/>
+          <w:sz w:val="28"/>
+          <w:szCs w:val="28"/>
+          <w:rtl/>
+        </w:rPr>
+      </w:pPr>
+      <w:r>
+        <w:rPr>
+          <w:rFonts w:hint="cs"/>
+          <w:b/>
+          <w:bCs/>
           <w:sz w:val="28"/>
           <w:szCs w:val="28"/>
           <w:rtl/>
@@ -393,19 +419,29 @@
           <w:bCs/>
           <w:sz w:val="28"/>
           <w:szCs w:val="28"/>
-          <w:u w:val="single"/>
-          <w:rtl/>
-        </w:rPr>
-        <w:t xml:space="preserve">س1 </w:t>
-      </w:r>
-      <w:r>
-        <w:rPr>
-          <w:rFonts w:hint="cs"/>
-          <w:sz w:val="28"/>
-          <w:szCs w:val="28"/>
-          <w:rtl/>
-        </w:rPr>
-        <w:t xml:space="preserve">/ أ </w:t>
+          <w:rtl/>
+        </w:rPr>
+        <w:t>س</w:t>
+      </w:r>
+      <w:r>
+        <w:rPr>
+          <w:rFonts w:hint="cs"/>
+          <w:b/>
+          <w:bCs/>
+          <w:sz w:val="28"/>
+          <w:szCs w:val="28"/>
+          <w:rtl/>
+        </w:rPr>
+        <w:t>1</w:t>
+      </w:r>
+      <w:r>
+        <w:rPr>
+          <w:rFonts w:hint="cs"/>
+          <w:sz w:val="28"/>
+          <w:szCs w:val="28"/>
+          <w:rtl/>
+        </w:rPr>
+        <w:t xml:space="preserve"> / أ </w:t>
       </w:r>
       <w:r>
         <w:rPr>
@@ -422,200 +458,135 @@
           <w:szCs w:val="28"/>
           <w:rtl/>
         </w:rPr>
-        <w:t xml:space="preserve"> اكتب مرتبة الرقم الذي تحته </w:t>
-      </w:r>
-      <w:r>
-        <w:rPr>
-          <w:rFonts w:hint="cs"/>
-          <w:b/>
-          <w:bCs/>
-          <w:sz w:val="28"/>
-          <w:szCs w:val="28"/>
-          <w:u w:val="single"/>
-          <w:rtl/>
-        </w:rPr>
-        <w:t>خط</w:t>
-      </w:r>
-      <w:r>
-        <w:rPr>
-          <w:rFonts w:hint="cs"/>
-          <w:sz w:val="28"/>
-          <w:szCs w:val="28"/>
-          <w:rtl/>
-        </w:rPr>
-        <w:t xml:space="preserve">: - </w:t>
-      </w:r>
-      <w:r>
-        <w:rPr>
-          <w:rFonts w:hint="cs"/>
-          <w:sz w:val="28"/>
-          <w:szCs w:val="28"/>
-          <w:rtl/>
-        </w:rPr>
-        <w:t xml:space="preserve">  </w:t>
-      </w:r>
-      <w:r>
-        <w:rPr>
-          <w:rFonts w:hint="cs"/>
-          <w:sz w:val="28"/>
-          <w:szCs w:val="28"/>
-          <w:rtl/>
-        </w:rPr>
-        <w:t xml:space="preserve">1 </w:t>
-      </w:r>
-      <w:proofErr w:type="gramStart"/>
-      <w:r>
-        <w:rPr>
-          <w:sz w:val="28"/>
-          <w:szCs w:val="28"/>
-          <w:rtl/>
-        </w:rPr>
-        <w:t>–</w:t>
-      </w:r>
-      <w:r>
-        <w:rPr>
-          <w:rFonts w:hint="cs"/>
-          <w:sz w:val="28"/>
-          <w:szCs w:val="28"/>
-          <w:rtl/>
-        </w:rPr>
-        <w:t xml:space="preserve"> </w:t>
-      </w:r>
-      <w:r>
-        <w:rPr>
-          <w:rFonts w:hint="cs"/>
-          <w:sz w:val="28"/>
-          <w:szCs w:val="28"/>
-          <w:rtl/>
-        </w:rPr>
-        <w:t xml:space="preserve"> </w:t>
-      </w:r>
-      <w:r>
-        <w:rPr>
-          <w:rFonts w:hint="cs"/>
-          <w:sz w:val="28"/>
-          <w:szCs w:val="28"/>
-          <w:rtl/>
-        </w:rPr>
-        <w:t>851</w:t>
-      </w:r>
-      <w:r>
-        <w:rPr>
-          <w:rFonts w:hint="cs"/>
-          <w:sz w:val="28"/>
-          <w:szCs w:val="28"/>
-          <w:u w:val="single"/>
-          <w:rtl/>
-        </w:rPr>
-        <w:t>2</w:t>
-      </w:r>
-      <w:r>
-        <w:rPr>
-          <w:rFonts w:hint="cs"/>
-          <w:sz w:val="28"/>
-          <w:szCs w:val="28"/>
-          <w:rtl/>
-        </w:rPr>
-        <w:t>21</w:t>
-      </w:r>
-      <w:proofErr w:type="gramEnd"/>
-      <w:r>
-        <w:rPr>
-          <w:rFonts w:hint="cs"/>
-          <w:sz w:val="28"/>
-          <w:szCs w:val="28"/>
-          <w:rtl/>
-        </w:rPr>
-        <w:t xml:space="preserve">       2 -  </w:t>
-      </w:r>
-      <w:r>
-        <w:rPr>
-          <w:rFonts w:hint="cs"/>
-          <w:sz w:val="28"/>
-          <w:szCs w:val="28"/>
-          <w:u w:val="single"/>
-          <w:rtl/>
-        </w:rPr>
-        <w:t>3</w:t>
-      </w:r>
-      <w:r>
-        <w:rPr>
-          <w:rFonts w:hint="cs"/>
-          <w:sz w:val="28"/>
-          <w:szCs w:val="28"/>
-          <w:rtl/>
-        </w:rPr>
-        <w:t>6</w:t>
-      </w:r>
-      <w:r>
-        <w:rPr>
-          <w:rFonts w:hint="cs"/>
-          <w:sz w:val="28"/>
-          <w:szCs w:val="28"/>
-          <w:rtl/>
-        </w:rPr>
-        <w:t>4</w:t>
-      </w:r>
-      <w:r>
-        <w:rPr>
-          <w:rFonts w:hint="cs"/>
-          <w:sz w:val="28"/>
-          <w:szCs w:val="28"/>
-          <w:rtl/>
-        </w:rPr>
-        <w:t>93</w:t>
+        <w:t xml:space="preserve"> جد ناتج </w:t>
+      </w:r>
+      <w:r>
+        <w:rPr>
+          <w:rFonts w:hint="cs"/>
+          <w:b/>
+          <w:bCs/>
+          <w:sz w:val="28"/>
+          <w:szCs w:val="28"/>
+          <w:rtl/>
+        </w:rPr>
+        <w:t>الضرب</w:t>
+      </w:r>
+      <w:r>
+        <w:rPr>
+          <w:rFonts w:hint="cs"/>
+          <w:sz w:val="28"/>
+          <w:szCs w:val="28"/>
+          <w:rtl/>
+        </w:rPr>
+        <w:t xml:space="preserve"> 9 </w:t>
+      </w:r>
+      <w:r>
+        <w:rPr>
+          <w:rFonts w:cs="Arial"/>
+          <w:sz w:val="28"/>
+          <w:szCs w:val="28"/>
+          <w:rtl/>
+        </w:rPr>
+        <w:t>×</w:t>
+      </w:r>
+      <w:r>
+        <w:rPr>
+          <w:rFonts w:cs="Arial" w:hint="cs"/>
+          <w:sz w:val="28"/>
+          <w:szCs w:val="28"/>
+          <w:rtl/>
+        </w:rPr>
+        <w:t xml:space="preserve"> 32 =</w:t>
       </w:r>
     </w:p>
     <w:p>
       <w:pPr>
+        <w:pStyle w:val="a3"/>
         <w:tabs>
           <w:tab w:val="left" w:pos="4920"/>
         </w:tabs>
-        <w:ind w:left="-1530" w:right="-180"/>
-        <w:rPr>
-          <w:sz w:val="28"/>
-          <w:szCs w:val="28"/>
-          <w:rtl/>
-        </w:rPr>
-      </w:pPr>
-      <w:r>
-        <w:rPr>
-          <w:rFonts w:hint="cs"/>
-          <w:sz w:val="28"/>
-          <w:szCs w:val="28"/>
-          <w:rtl/>
-        </w:rPr>
-        <w:t xml:space="preserve">    </w:t>
-      </w:r>
-      <w:r>
-        <w:rPr>
-          <w:rFonts w:hint="cs"/>
-          <w:sz w:val="28"/>
-          <w:szCs w:val="28"/>
-          <w:rtl/>
-        </w:rPr>
-        <w:t xml:space="preserve">    </w:t>
-      </w:r>
-      <w:r>
-        <w:rPr>
-          <w:rFonts w:hint="cs"/>
-          <w:sz w:val="28"/>
-          <w:szCs w:val="28"/>
-          <w:rtl/>
-        </w:rPr>
-        <w:t xml:space="preserve">   ب </w:t>
-      </w:r>
-      <w:r>
-        <w:rPr>
-          <w:sz w:val="28"/>
-          <w:szCs w:val="28"/>
-          <w:rtl/>
-        </w:rPr>
-        <w:t>–</w:t>
-      </w:r>
-      <w:r>
-        <w:rPr>
-          <w:rFonts w:hint="cs"/>
+        <w:ind w:left="-1620" w:right="-180"/>
+        <w:rPr>
+          <w:rFonts w:cs="Arial"/>
+          <w:sz w:val="28"/>
+          <w:szCs w:val="28"/>
+          <w:rtl/>
+        </w:rPr>
+      </w:pPr>
+      <w:r>
+        <w:rPr>
+          <w:rFonts w:cs="Arial" w:hint="cs"/>
+          <w:sz w:val="28"/>
+          <w:szCs w:val="28"/>
+          <w:rtl/>
+        </w:rPr>
+        <w:t xml:space="preserve">           ب - </w:t>
+      </w:r>
+      <w:r>
+        <w:rPr>
+          <w:rFonts w:cs="Arial"/>
+          <w:sz w:val="28"/>
+          <w:szCs w:val="28"/>
+          <w:rtl/>
+        </w:rPr>
+        <w:t xml:space="preserve">حضر إحدى مباريات الدوري لكرة القدم </w:t>
+      </w:r>
+      <w:r>
+        <w:rPr>
+          <w:rFonts w:cs="Arial"/>
+          <w:b/>
+          <w:bCs/>
+          <w:sz w:val="28"/>
+          <w:szCs w:val="28"/>
+          <w:rtl/>
+        </w:rPr>
+        <w:t>١٢٣٤٥</w:t>
+      </w:r>
+      <w:r>
+        <w:rPr>
+          <w:rFonts w:cs="Arial"/>
+          <w:sz w:val="28"/>
+          <w:szCs w:val="28"/>
+          <w:rtl/>
+        </w:rPr>
+        <w:t xml:space="preserve"> شخصاً من مشجعي </w:t>
+      </w:r>
+      <w:r>
+        <w:rPr>
+          <w:rFonts w:cs="Arial"/>
+          <w:b/>
+          <w:bCs/>
+          <w:sz w:val="28"/>
+          <w:szCs w:val="28"/>
+          <w:rtl/>
+        </w:rPr>
+        <w:t xml:space="preserve">الفريق </w:t>
+      </w:r>
+      <w:proofErr w:type="gramStart"/>
+      <w:r>
+        <w:rPr>
+          <w:rFonts w:cs="Arial"/>
+          <w:b/>
+          <w:bCs/>
+          <w:sz w:val="28"/>
+          <w:szCs w:val="28"/>
+          <w:rtl/>
+        </w:rPr>
+        <w:t>الأول</w:t>
+      </w:r>
+      <w:r>
+        <w:rPr>
+          <w:rFonts w:cs="Arial" w:hint="cs"/>
+          <w:sz w:val="28"/>
+          <w:szCs w:val="28"/>
+          <w:rtl/>
+        </w:rPr>
+        <w:t xml:space="preserve">  و</w:t>
+      </w:r>
+      <w:proofErr w:type="gramEnd"/>
+      <w:r>
+        <w:rPr>
+          <w:rFonts w:cs="Arial"/>
           <w:sz w:val="28"/>
           <w:szCs w:val="28"/>
           <w:rtl/>
@@ -624,32 +595,99 @@
       </w:r>
       <w:r>
         <w:rPr>
-          <w:rFonts w:hint="cs"/>
-          <w:sz w:val="28"/>
-          <w:szCs w:val="28"/>
-          <w:rtl/>
-        </w:rPr>
-        <w:t xml:space="preserve">أكتب العدد بالصورة </w:t>
-      </w:r>
-      <w:r>
-        <w:rPr>
-          <w:rFonts w:hint="cs"/>
-          <w:b/>
-          <w:bCs/>
-          <w:sz w:val="28"/>
-          <w:szCs w:val="28"/>
-          <w:rtl/>
-        </w:rPr>
-        <w:t>التحليلية</w:t>
-      </w:r>
-      <w:r>
-        <w:rPr>
-          <w:rFonts w:hint="cs"/>
-          <w:sz w:val="28"/>
-          <w:szCs w:val="28"/>
-          <w:rtl/>
-        </w:rPr>
-        <w:t xml:space="preserve"> :- 27607 =     +     +     +    +</w:t>
+          <w:rFonts w:cs="Arial"/>
+          <w:b/>
+          <w:bCs/>
+          <w:sz w:val="28"/>
+          <w:szCs w:val="28"/>
+          <w:rtl/>
+          <w:lang w:bidi="fa-IR"/>
+        </w:rPr>
+        <w:t>۱۱۷۸۳</w:t>
+      </w:r>
+      <w:r>
+        <w:rPr>
+          <w:rFonts w:cs="Arial"/>
+          <w:sz w:val="28"/>
+          <w:szCs w:val="28"/>
+          <w:rtl/>
+        </w:rPr>
+        <w:t xml:space="preserve"> شخصاً من مشجعي</w:t>
+      </w:r>
+    </w:p>
+    <w:p>
+      <w:pPr>
+        <w:pStyle w:val="a3"/>
+        <w:tabs>
+          <w:tab w:val="left" w:pos="4920"/>
+        </w:tabs>
+        <w:ind w:left="-1620" w:right="-180"/>
+        <w:rPr>
+          <w:rFonts w:cs="Arial"/>
+          <w:sz w:val="28"/>
+          <w:szCs w:val="28"/>
+          <w:rtl/>
+        </w:rPr>
+      </w:pPr>
+      <w:r>
+        <w:rPr>
+          <w:rFonts w:cs="Arial" w:hint="cs"/>
+          <w:sz w:val="28"/>
+          <w:szCs w:val="28"/>
+          <w:rtl/>
+        </w:rPr>
+        <w:t xml:space="preserve">                </w:t>
+      </w:r>
+      <w:r>
+        <w:rPr>
+          <w:rFonts w:cs="Arial"/>
+          <w:b/>
+          <w:bCs/>
+          <w:sz w:val="28"/>
+          <w:szCs w:val="28"/>
+          <w:rtl/>
+        </w:rPr>
+        <w:t xml:space="preserve">الفريق </w:t>
+      </w:r>
+      <w:proofErr w:type="gramStart"/>
+      <w:r>
+        <w:rPr>
+          <w:rFonts w:cs="Arial"/>
+          <w:b/>
+          <w:bCs/>
+          <w:sz w:val="28"/>
+          <w:szCs w:val="28"/>
+          <w:rtl/>
+        </w:rPr>
+        <w:t>الثاني</w:t>
+      </w:r>
+      <w:r>
+        <w:rPr>
+          <w:rFonts w:cs="Arial" w:hint="cs"/>
+          <w:sz w:val="28"/>
+          <w:szCs w:val="28"/>
+          <w:rtl/>
+        </w:rPr>
+        <w:t xml:space="preserve"> </w:t>
+      </w:r>
+      <w:r>
+        <w:rPr>
+          <w:rFonts w:cs="Arial"/>
+          <w:sz w:val="28"/>
+          <w:szCs w:val="28"/>
+          <w:rtl/>
+        </w:rPr>
+        <w:t xml:space="preserve"> .</w:t>
+      </w:r>
+      <w:proofErr w:type="gramEnd"/>
+      <w:r>
+        <w:rPr>
+          <w:rFonts w:cs="Arial"/>
+          <w:sz w:val="28"/>
+          <w:szCs w:val="28"/>
+          <w:rtl/>
+        </w:rPr>
+        <w:t xml:space="preserve"> كم شخصا حضر المباراة ؟</w:t>
       </w:r>
     </w:p>
     <w:p>
@@ -1170,36 +1208,24 @@
         </w:tabs>
         <w:ind w:left="-1620" w:right="-180"/>
         <w:rPr>
-          <w:rFonts w:ascii="Matura MT Script Capitals" w:hAnsi="Matura MT Script Capitals" w:cs="Arial"/>
-          <w:sz w:val="28"/>
-          <w:szCs w:val="28"/>
-          <w:rtl/>
-        </w:rPr>
-      </w:pPr>
-      <w:r>
-        <w:rPr>
-          <w:rFonts w:hint="cs"/>
-          <w:sz w:val="28"/>
-          <w:szCs w:val="28"/>
-          <w:rtl/>
-        </w:rPr>
-        <w:t xml:space="preserve">    </w:t>
-      </w:r>
-      <w:r>
-        <w:rPr>
-          <w:rFonts w:hint="cs"/>
-          <w:b/>
-          <w:bCs/>
-          <w:sz w:val="28"/>
-          <w:szCs w:val="28"/>
-          <w:u w:val="single"/>
-          <w:rtl/>
-        </w:rPr>
-        <w:t xml:space="preserve">س3/ </w:t>
-      </w:r>
-      <w:r>
-        <w:rPr>
-          <w:rFonts w:hint="cs"/>
+          <w:rFonts w:cs="Arial"/>
+          <w:sz w:val="28"/>
+          <w:szCs w:val="28"/>
+          <w:rtl/>
+        </w:rPr>
+      </w:pPr>
+      <w:r>
+        <w:rPr>
+          <w:rFonts w:cs="Arial" w:hint="cs"/>
+          <w:sz w:val="28"/>
+          <w:szCs w:val="28"/>
+          <w:rtl/>
+        </w:rPr>
+        <w:t xml:space="preserve"> </w:t>
+      </w:r>
+      <w:r>
+        <w:rPr>
+          <w:rFonts w:cs="Arial" w:hint="cs"/>
           <w:sz w:val="28"/>
           <w:szCs w:val="28"/>
           <w:rtl/>
@@ -1208,103 +1234,121 @@
       </w:r>
       <w:r>
         <w:rPr>
-          <w:rFonts w:hint="cs"/>
-          <w:sz w:val="28"/>
-          <w:szCs w:val="28"/>
-          <w:rtl/>
-        </w:rPr>
-        <w:t>أ</w:t>
-      </w:r>
-      <w:r>
-        <w:rPr>
-          <w:rFonts w:hint="cs"/>
+          <w:rFonts w:cs="Arial" w:hint="cs"/>
+          <w:b/>
+          <w:bCs/>
+          <w:sz w:val="28"/>
+          <w:szCs w:val="28"/>
+          <w:rtl/>
+        </w:rPr>
+        <w:t>س</w:t>
+      </w:r>
+      <w:r>
+        <w:rPr>
+          <w:rFonts w:cs="Arial" w:hint="cs"/>
+          <w:b/>
+          <w:bCs/>
+          <w:sz w:val="28"/>
+          <w:szCs w:val="28"/>
+          <w:rtl/>
+        </w:rPr>
+        <w:t>3</w:t>
+      </w:r>
+      <w:r>
+        <w:rPr>
+          <w:rFonts w:cs="Arial" w:hint="cs"/>
+          <w:b/>
+          <w:bCs/>
+          <w:sz w:val="28"/>
+          <w:szCs w:val="28"/>
+          <w:rtl/>
+        </w:rPr>
+        <w:t xml:space="preserve">/ </w:t>
+      </w:r>
+      <w:r>
+        <w:rPr>
+          <w:rFonts w:cs="Arial" w:hint="cs"/>
+          <w:sz w:val="28"/>
+          <w:szCs w:val="28"/>
+          <w:rtl/>
+        </w:rPr>
+        <w:t xml:space="preserve">أ </w:t>
+      </w:r>
+      <w:r>
+        <w:rPr>
+          <w:rFonts w:cs="Arial"/>
+          <w:sz w:val="28"/>
+          <w:szCs w:val="28"/>
+          <w:rtl/>
+        </w:rPr>
+        <w:t>–</w:t>
+      </w:r>
+      <w:r>
+        <w:rPr>
+          <w:rFonts w:cs="Arial" w:hint="cs"/>
+          <w:sz w:val="28"/>
+          <w:szCs w:val="28"/>
+          <w:rtl/>
+        </w:rPr>
+        <w:t xml:space="preserve"> جد ناتج </w:t>
+      </w:r>
+      <w:r>
+        <w:rPr>
+          <w:rFonts w:cs="Arial" w:hint="cs"/>
+          <w:b/>
+          <w:bCs/>
+          <w:sz w:val="28"/>
+          <w:szCs w:val="28"/>
+          <w:rtl/>
+        </w:rPr>
+        <w:t>الطرح</w:t>
+      </w:r>
+      <w:r>
+        <w:rPr>
+          <w:rFonts w:cs="Arial" w:hint="cs"/>
+          <w:sz w:val="28"/>
+          <w:szCs w:val="28"/>
+          <w:rtl/>
+        </w:rPr>
+        <w:t xml:space="preserve"> 9457114 </w:t>
+      </w:r>
+      <w:r>
+        <w:rPr>
+          <w:rFonts w:cs="Arial"/>
+          <w:sz w:val="28"/>
+          <w:szCs w:val="28"/>
+          <w:rtl/>
+        </w:rPr>
+        <w:t>–</w:t>
+      </w:r>
+      <w:r>
+        <w:rPr>
+          <w:rFonts w:cs="Arial" w:hint="cs"/>
           <w:sz w:val="28"/>
           <w:szCs w:val="28"/>
           <w:rtl/>
         </w:rPr>
         <w:t xml:space="preserve"> </w:t>
       </w:r>
-      <w:r>
-        <w:rPr>
-          <w:sz w:val="28"/>
-          <w:szCs w:val="28"/>
-          <w:rtl/>
-        </w:rPr>
-        <w:t>–</w:t>
-      </w:r>
-      <w:r>
-        <w:rPr>
-          <w:rFonts w:hint="cs"/>
-          <w:sz w:val="28"/>
-          <w:szCs w:val="28"/>
-          <w:rtl/>
-        </w:rPr>
-        <w:t xml:space="preserve"> جد ناتج الضرب :- </w:t>
-      </w:r>
       <w:proofErr w:type="gramStart"/>
       <w:r>
         <w:rPr>
-          <w:rFonts w:hint="cs"/>
-          <w:sz w:val="28"/>
-          <w:szCs w:val="28"/>
-          <w:rtl/>
-        </w:rPr>
-        <w:t>37</w:t>
-      </w:r>
-      <w:r>
-        <w:rPr>
-          <w:rFonts w:hint="cs"/>
-          <w:sz w:val="28"/>
-          <w:szCs w:val="28"/>
-          <w:rtl/>
-        </w:rPr>
-        <w:t xml:space="preserve"> </w:t>
-      </w:r>
-      <w:r>
-        <w:rPr>
-          <w:rFonts w:ascii="Matura MT Script Capitals" w:hAnsi="Matura MT Script Capitals"/>
-          <w:sz w:val="28"/>
-          <w:szCs w:val="28"/>
-          <w:rtl/>
-        </w:rPr>
-        <w:t xml:space="preserve"> </w:t>
-      </w:r>
-      <w:r>
-        <w:rPr>
-          <w:rFonts w:ascii="Matura MT Script Capitals" w:hAnsi="Matura MT Script Capitals" w:cs="Arial"/>
-          <w:sz w:val="28"/>
-          <w:szCs w:val="28"/>
-          <w:rtl/>
-        </w:rPr>
-        <w:t>×</w:t>
+          <w:rFonts w:cs="Arial" w:hint="cs"/>
+          <w:sz w:val="28"/>
+          <w:szCs w:val="28"/>
+          <w:rtl/>
+        </w:rPr>
+        <w:t>46330  =</w:t>
       </w:r>
       <w:proofErr w:type="gramEnd"/>
       <w:r>
         <w:rPr>
-          <w:rFonts w:ascii="Matura MT Script Capitals" w:hAnsi="Matura MT Script Capitals" w:cs="Arial" w:hint="cs"/>
-          <w:sz w:val="28"/>
-          <w:szCs w:val="28"/>
-          <w:rtl/>
-        </w:rPr>
-        <w:t xml:space="preserve"> </w:t>
-      </w:r>
-      <w:r>
-        <w:rPr>
-          <w:rFonts w:ascii="Matura MT Script Capitals" w:hAnsi="Matura MT Script Capitals" w:cs="Arial" w:hint="cs"/>
-          <w:sz w:val="28"/>
-          <w:szCs w:val="28"/>
-          <w:rtl/>
-        </w:rPr>
-        <w:t>32</w:t>
-      </w:r>
-      <w:r>
-        <w:rPr>
-          <w:rFonts w:ascii="Matura MT Script Capitals" w:hAnsi="Matura MT Script Capitals" w:cs="Arial" w:hint="cs"/>
-          <w:sz w:val="28"/>
-          <w:szCs w:val="28"/>
-          <w:rtl/>
-        </w:rPr>
-        <w:t xml:space="preserve"> = </w:t>
+          <w:rFonts w:cs="Arial" w:hint="cs"/>
+          <w:sz w:val="28"/>
+          <w:szCs w:val="28"/>
+          <w:rtl/>
+        </w:rPr>
+        <w:t xml:space="preserve"> ؟</w:t>
       </w:r>
     </w:p>
     <w:p>
@@ -1315,127 +1359,12 @@
         </w:tabs>
         <w:ind w:left="-1620" w:right="-180"/>
         <w:rPr>
-          <w:sz w:val="28"/>
-          <w:szCs w:val="28"/>
-          <w:rtl/>
-        </w:rPr>
-      </w:pPr>
-      <w:r>
-        <w:rPr>
-          <w:rFonts w:hint="cs"/>
-          <w:sz w:val="28"/>
-          <w:szCs w:val="28"/>
-          <w:rtl/>
-        </w:rPr>
-        <w:t xml:space="preserve">         </w:t>
-      </w:r>
-      <w:r>
-        <w:rPr>
-          <w:rFonts w:hint="cs"/>
-          <w:sz w:val="28"/>
-          <w:szCs w:val="28"/>
-          <w:rtl/>
-        </w:rPr>
-        <w:t xml:space="preserve">    </w:t>
-      </w:r>
-      <w:r>
-        <w:rPr>
-          <w:rFonts w:hint="cs"/>
-          <w:sz w:val="28"/>
-          <w:szCs w:val="28"/>
-          <w:rtl/>
-        </w:rPr>
-        <w:t>ب</w:t>
-      </w:r>
-      <w:r>
-        <w:rPr>
-          <w:rFonts w:hint="cs"/>
-          <w:sz w:val="28"/>
-          <w:szCs w:val="28"/>
-          <w:rtl/>
-        </w:rPr>
-        <w:t xml:space="preserve"> </w:t>
-      </w:r>
-      <w:r>
-        <w:rPr>
-          <w:sz w:val="28"/>
-          <w:szCs w:val="28"/>
-          <w:rtl/>
-        </w:rPr>
-        <w:t>–</w:t>
-      </w:r>
-      <w:r>
-        <w:rPr>
-          <w:rFonts w:hint="cs"/>
-          <w:sz w:val="28"/>
-          <w:szCs w:val="28"/>
-          <w:rtl/>
-        </w:rPr>
-        <w:t xml:space="preserve"> اكتب العدد المفقود في النمط </w:t>
-      </w:r>
-      <w:r>
-        <w:rPr>
-          <w:rFonts w:hint="cs"/>
-          <w:sz w:val="28"/>
-          <w:szCs w:val="28"/>
-          <w:rtl/>
-        </w:rPr>
-        <w:t>:-</w:t>
-      </w:r>
-      <w:r>
-        <w:rPr>
-          <w:rFonts w:hint="cs"/>
-          <w:sz w:val="28"/>
-          <w:szCs w:val="28"/>
-          <w:rtl/>
-        </w:rPr>
-        <w:t xml:space="preserve">  </w:t>
-      </w:r>
-      <w:r>
-        <w:rPr>
-          <w:rFonts w:hint="cs"/>
-          <w:sz w:val="28"/>
-          <w:szCs w:val="28"/>
-          <w:rtl/>
-        </w:rPr>
-        <w:t>5</w:t>
-      </w:r>
-      <w:r>
-        <w:rPr>
-          <w:rFonts w:hint="cs"/>
-          <w:sz w:val="28"/>
-          <w:szCs w:val="28"/>
-          <w:rtl/>
-        </w:rPr>
-        <w:t xml:space="preserve">000 , ____ , </w:t>
-      </w:r>
-      <w:r>
-        <w:rPr>
-          <w:rFonts w:hint="cs"/>
-          <w:sz w:val="28"/>
-          <w:szCs w:val="28"/>
-          <w:rtl/>
-        </w:rPr>
-        <w:t>7</w:t>
-      </w:r>
-      <w:r>
-        <w:rPr>
-          <w:rFonts w:hint="cs"/>
-          <w:sz w:val="28"/>
-          <w:szCs w:val="28"/>
-          <w:rtl/>
-        </w:rPr>
-        <w:t xml:space="preserve">000 </w:t>
-      </w:r>
-      <w:r>
-        <w:rPr>
-          <w:rFonts w:hint="cs"/>
-          <w:sz w:val="28"/>
-          <w:szCs w:val="28"/>
-          <w:rtl/>
-        </w:rPr>
-        <w:t>, ____ , 9000</w:t>
-      </w:r>
+          <w:rFonts w:cs="Arial"/>
+          <w:sz w:val="28"/>
+          <w:szCs w:val="28"/>
+          <w:rtl/>
+        </w:rPr>
+      </w:pPr>
     </w:p>
     <w:p>
       <w:pPr>
@@ -1445,28 +1374,58 @@
         </w:tabs>
         <w:ind w:left="-1620" w:right="-180"/>
         <w:rPr>
-          <w:sz w:val="28"/>
-          <w:szCs w:val="28"/>
-          <w:rtl/>
-        </w:rPr>
-      </w:pPr>
-      <w:r>
-        <w:rPr>
-          <w:rFonts w:hint="cs"/>
-          <w:sz w:val="28"/>
-          <w:szCs w:val="28"/>
-          <w:rtl/>
-        </w:rPr>
-        <w:t xml:space="preserve"> </w:t>
-      </w:r>
-      <w:r>
-        <w:rPr>
-          <w:rFonts w:hint="cs"/>
-          <w:sz w:val="28"/>
-          <w:szCs w:val="28"/>
-          <w:rtl/>
-        </w:rPr>
-        <w:t>ــــــــــــــــــــــــــــــــــــــــــــــــــــــــــــــــــــــــــــــــــــــــــــــــــــــــــــــــــــــــــــــــــــــــــــــــــــــــــــــــــــــــــــــــــــــــــــــــــــــــ</w:t>
+          <w:rFonts w:cs="Arial"/>
+          <w:sz w:val="28"/>
+          <w:szCs w:val="28"/>
+          <w:rtl/>
+        </w:rPr>
+      </w:pPr>
+      <w:r>
+        <w:rPr>
+          <w:rFonts w:cs="Arial" w:hint="cs"/>
+          <w:sz w:val="28"/>
+          <w:szCs w:val="28"/>
+          <w:rtl/>
+        </w:rPr>
+        <w:t xml:space="preserve">         ب </w:t>
+      </w:r>
+      <w:r>
+        <w:rPr>
+          <w:rFonts w:cs="Arial"/>
+          <w:sz w:val="28"/>
+          <w:szCs w:val="28"/>
+          <w:rtl/>
+        </w:rPr>
+        <w:t>–</w:t>
+      </w:r>
+      <w:r>
+        <w:rPr>
+          <w:rFonts w:cs="Arial" w:hint="cs"/>
+          <w:sz w:val="28"/>
+          <w:szCs w:val="28"/>
+          <w:rtl/>
+        </w:rPr>
+        <w:t xml:space="preserve"> جد ناتج </w:t>
+      </w:r>
+      <w:r>
+        <w:rPr>
+          <w:rFonts w:cs="Arial" w:hint="cs"/>
+          <w:b/>
+          <w:bCs/>
+          <w:sz w:val="28"/>
+          <w:szCs w:val="28"/>
+          <w:rtl/>
+        </w:rPr>
+        <w:t>الجمع</w:t>
+      </w:r>
+      <w:r>
+        <w:rPr>
+          <w:rFonts w:cs="Arial" w:hint="cs"/>
+          <w:sz w:val="28"/>
+          <w:szCs w:val="28"/>
+          <w:rtl/>
+        </w:rPr>
+        <w:t xml:space="preserve"> 865934 + 20371 = ؟</w:t>
       </w:r>
     </w:p>
     <w:p>
@@ -1489,352 +1448,7 @@
           <w:szCs w:val="28"/>
           <w:rtl/>
         </w:rPr>
-        <w:t xml:space="preserve">   </w:t>
-      </w:r>
-      <w:r>
-        <w:rPr>
-          <w:rFonts w:hint="cs"/>
-          <w:b/>
-          <w:bCs/>
-          <w:sz w:val="28"/>
-          <w:szCs w:val="28"/>
-          <w:u w:val="single"/>
-          <w:rtl/>
-        </w:rPr>
-        <w:t xml:space="preserve">س4 </w:t>
-      </w:r>
-      <w:proofErr w:type="gramStart"/>
-      <w:r>
-        <w:rPr>
-          <w:rFonts w:hint="cs"/>
-          <w:b/>
-          <w:bCs/>
-          <w:sz w:val="28"/>
-          <w:szCs w:val="28"/>
-          <w:u w:val="single"/>
-          <w:rtl/>
-        </w:rPr>
-        <w:t>/</w:t>
-      </w:r>
-      <w:r>
-        <w:rPr>
-          <w:rFonts w:hint="cs"/>
-          <w:sz w:val="28"/>
-          <w:szCs w:val="28"/>
-          <w:rtl/>
-        </w:rPr>
-        <w:t xml:space="preserve">  </w:t>
-      </w:r>
-      <w:r>
-        <w:rPr>
-          <w:rFonts w:hint="cs"/>
-          <w:sz w:val="28"/>
-          <w:szCs w:val="28"/>
-          <w:rtl/>
-        </w:rPr>
-        <w:t>أ</w:t>
-      </w:r>
-      <w:proofErr w:type="gramEnd"/>
-      <w:r>
-        <w:rPr>
-          <w:rFonts w:hint="cs"/>
-          <w:sz w:val="28"/>
-          <w:szCs w:val="28"/>
-          <w:rtl/>
-        </w:rPr>
-        <w:t>-</w:t>
-      </w:r>
-      <w:r>
-        <w:rPr>
-          <w:rFonts w:hint="cs"/>
-          <w:sz w:val="28"/>
-          <w:szCs w:val="28"/>
-          <w:rtl/>
-        </w:rPr>
-        <w:t xml:space="preserve"> جد ناتج </w:t>
-      </w:r>
-      <w:r>
-        <w:rPr>
-          <w:rFonts w:hint="cs"/>
-          <w:b/>
-          <w:bCs/>
-          <w:sz w:val="28"/>
-          <w:szCs w:val="28"/>
-          <w:rtl/>
-        </w:rPr>
-        <w:t>الجمع</w:t>
-      </w:r>
-      <w:r>
-        <w:rPr>
-          <w:rFonts w:hint="cs"/>
-          <w:sz w:val="28"/>
-          <w:szCs w:val="28"/>
-          <w:rtl/>
-        </w:rPr>
-        <w:t xml:space="preserve"> :-      </w:t>
-      </w:r>
-      <w:r>
-        <w:rPr>
-          <w:rFonts w:hint="cs"/>
-          <w:sz w:val="28"/>
-          <w:szCs w:val="28"/>
-          <w:rtl/>
-        </w:rPr>
-        <w:t xml:space="preserve"> </w:t>
-      </w:r>
-      <w:r>
-        <w:rPr>
-          <w:rFonts w:hint="cs"/>
-          <w:sz w:val="28"/>
-          <w:szCs w:val="28"/>
-          <w:rtl/>
-        </w:rPr>
-        <w:t xml:space="preserve"> </w:t>
-      </w:r>
-      <w:r>
-        <w:rPr>
-          <w:rFonts w:hint="cs"/>
-          <w:sz w:val="28"/>
-          <w:szCs w:val="28"/>
-          <w:rtl/>
-        </w:rPr>
-        <w:t xml:space="preserve"> </w:t>
-      </w:r>
-      <w:r>
-        <w:rPr>
-          <w:rFonts w:hint="cs"/>
-          <w:sz w:val="28"/>
-          <w:szCs w:val="28"/>
-          <w:rtl/>
-        </w:rPr>
-        <w:t xml:space="preserve"> </w:t>
-      </w:r>
-      <w:r>
-        <w:rPr>
-          <w:rFonts w:hint="cs"/>
-          <w:sz w:val="28"/>
-          <w:szCs w:val="28"/>
-          <w:rtl/>
-        </w:rPr>
-        <w:t xml:space="preserve"> </w:t>
-      </w:r>
-      <w:r>
-        <w:rPr>
-          <w:rFonts w:hint="cs"/>
-          <w:sz w:val="28"/>
-          <w:szCs w:val="28"/>
-          <w:rtl/>
-        </w:rPr>
-        <w:t>473</w:t>
-      </w:r>
-      <w:r>
-        <w:rPr>
-          <w:rFonts w:hint="cs"/>
-          <w:sz w:val="28"/>
-          <w:szCs w:val="28"/>
-          <w:rtl/>
-        </w:rPr>
-        <w:t>0</w:t>
-      </w:r>
-      <w:r>
-        <w:rPr>
-          <w:rFonts w:hint="cs"/>
-          <w:sz w:val="28"/>
-          <w:szCs w:val="28"/>
-          <w:rtl/>
-        </w:rPr>
-        <w:t>9</w:t>
-      </w:r>
-      <w:r>
-        <w:rPr>
-          <w:rFonts w:hint="cs"/>
-          <w:sz w:val="28"/>
-          <w:szCs w:val="28"/>
-          <w:rtl/>
-        </w:rPr>
-        <w:t>2</w:t>
-      </w:r>
-      <w:r>
-        <w:rPr>
-          <w:rFonts w:hint="cs"/>
-          <w:sz w:val="28"/>
-          <w:szCs w:val="28"/>
-          <w:rtl/>
-        </w:rPr>
-        <w:t xml:space="preserve">                        </w:t>
-      </w:r>
-      <w:r>
-        <w:rPr>
-          <w:rFonts w:hint="cs"/>
-          <w:sz w:val="28"/>
-          <w:szCs w:val="28"/>
-          <w:rtl/>
-        </w:rPr>
-        <w:t>ب</w:t>
-      </w:r>
-      <w:r>
-        <w:rPr>
-          <w:rFonts w:hint="cs"/>
-          <w:sz w:val="28"/>
-          <w:szCs w:val="28"/>
-          <w:rtl/>
-        </w:rPr>
-        <w:t xml:space="preserve"> </w:t>
-      </w:r>
-      <w:r>
-        <w:rPr>
-          <w:sz w:val="28"/>
-          <w:szCs w:val="28"/>
-          <w:rtl/>
-        </w:rPr>
-        <w:t>–</w:t>
-      </w:r>
-      <w:r>
-        <w:rPr>
-          <w:rFonts w:hint="cs"/>
-          <w:sz w:val="28"/>
-          <w:szCs w:val="28"/>
-          <w:rtl/>
-        </w:rPr>
-        <w:t xml:space="preserve"> </w:t>
-      </w:r>
-      <w:r>
-        <w:rPr>
-          <w:rFonts w:hint="cs"/>
-          <w:sz w:val="28"/>
-          <w:szCs w:val="28"/>
-          <w:rtl/>
-        </w:rPr>
-        <w:t xml:space="preserve"> </w:t>
-      </w:r>
-      <w:r>
-        <w:rPr>
-          <w:rFonts w:hint="cs"/>
-          <w:sz w:val="28"/>
-          <w:szCs w:val="28"/>
-          <w:rtl/>
-        </w:rPr>
-        <w:t xml:space="preserve">قرب العدد الى اقرب </w:t>
-      </w:r>
-      <w:r>
-        <w:rPr>
-          <w:rFonts w:hint="cs"/>
-          <w:b/>
-          <w:bCs/>
-          <w:sz w:val="28"/>
-          <w:szCs w:val="28"/>
-          <w:rtl/>
-        </w:rPr>
-        <w:t xml:space="preserve">مئة </w:t>
-      </w:r>
-      <w:r>
-        <w:rPr>
-          <w:rFonts w:hint="cs"/>
-          <w:b/>
-          <w:bCs/>
-          <w:sz w:val="28"/>
-          <w:szCs w:val="28"/>
-          <w:rtl/>
-        </w:rPr>
-        <w:t>الف</w:t>
-      </w:r>
-      <w:r>
-        <w:rPr>
-          <w:rFonts w:hint="cs"/>
-          <w:sz w:val="28"/>
-          <w:szCs w:val="28"/>
-          <w:rtl/>
-        </w:rPr>
-        <w:t xml:space="preserve">   </w:t>
-      </w:r>
-      <w:r>
-        <w:rPr>
-          <w:rFonts w:hint="cs"/>
-          <w:sz w:val="28"/>
-          <w:szCs w:val="28"/>
-          <w:rtl/>
-        </w:rPr>
-        <w:t>56</w:t>
-      </w:r>
-      <w:r>
-        <w:rPr>
-          <w:rFonts w:hint="cs"/>
-          <w:sz w:val="28"/>
-          <w:szCs w:val="28"/>
-          <w:rtl/>
-        </w:rPr>
-        <w:t>3147</w:t>
-      </w:r>
-      <w:r>
-        <w:rPr>
-          <w:rFonts w:hint="cs"/>
-          <w:sz w:val="28"/>
-          <w:szCs w:val="28"/>
-          <w:rtl/>
-        </w:rPr>
-        <w:t xml:space="preserve"> ؟</w:t>
-      </w:r>
-    </w:p>
-    <w:p>
-      <w:pPr>
-        <w:tabs>
-          <w:tab w:val="left" w:pos="4920"/>
-        </w:tabs>
-        <w:ind w:right="-180"/>
-        <w:rPr>
-          <w:sz w:val="28"/>
-          <w:szCs w:val="28"/>
-          <w:rtl/>
-        </w:rPr>
-      </w:pPr>
-      <w:r>
-        <w:rPr>
-          <w:rFonts w:hint="cs"/>
-          <w:sz w:val="28"/>
-          <w:szCs w:val="28"/>
-          <w:rtl/>
-        </w:rPr>
-        <w:t xml:space="preserve">                     + 3</w:t>
-      </w:r>
-      <w:r>
-        <w:rPr>
-          <w:rFonts w:hint="cs"/>
-          <w:sz w:val="28"/>
-          <w:szCs w:val="28"/>
-          <w:rtl/>
-        </w:rPr>
-        <w:t>9</w:t>
-      </w:r>
-      <w:r>
-        <w:rPr>
-          <w:rFonts w:hint="cs"/>
-          <w:sz w:val="28"/>
-          <w:szCs w:val="28"/>
-          <w:rtl/>
-        </w:rPr>
-        <w:t>65</w:t>
-      </w:r>
-    </w:p>
-    <w:p>
-      <w:pPr>
-        <w:tabs>
-          <w:tab w:val="left" w:pos="4920"/>
-        </w:tabs>
-        <w:ind w:right="-180"/>
-        <w:rPr>
-          <w:sz w:val="28"/>
-          <w:szCs w:val="28"/>
-          <w:rtl/>
-        </w:rPr>
-      </w:pPr>
-      <w:r>
-        <w:rPr>
-          <w:rFonts w:hint="cs"/>
-          <w:sz w:val="28"/>
-          <w:szCs w:val="28"/>
-          <w:rtl/>
-        </w:rPr>
-        <w:t xml:space="preserve">                        ـــــــــــــــ</w:t>
+        <w:t>ــــــــــــــــــــــــــــــــــــــــــــــــــــــــــــــــــــــــــــــــــــــــــــــــــــــــــــــــــــــــــــــــــــــــــــــــــــــــــــــــــــــــــــــــــــــــــــــــــــــــ</w:t>
       </w:r>
     </w:p>
     <w:p>
@@ -1857,7 +1471,352 @@
           <w:szCs w:val="28"/>
           <w:rtl/>
         </w:rPr>
-        <w:t>ـــــــــــــــــــــــــــــــــــــــــــــــــــــــــــــــــــــــــــــــــــــــــــــــــــــــــــــــــــــــــــــــــــــــــــــــــــــــــــــــــــــــــــــــــــــــــــــــــــــــــ</w:t>
+        <w:t xml:space="preserve">   </w:t>
+      </w:r>
+      <w:r>
+        <w:rPr>
+          <w:rFonts w:hint="cs"/>
+          <w:b/>
+          <w:bCs/>
+          <w:sz w:val="28"/>
+          <w:szCs w:val="28"/>
+          <w:u w:val="single"/>
+          <w:rtl/>
+        </w:rPr>
+        <w:t xml:space="preserve">س4 </w:t>
+      </w:r>
+      <w:proofErr w:type="gramStart"/>
+      <w:r>
+        <w:rPr>
+          <w:rFonts w:hint="cs"/>
+          <w:b/>
+          <w:bCs/>
+          <w:sz w:val="28"/>
+          <w:szCs w:val="28"/>
+          <w:u w:val="single"/>
+          <w:rtl/>
+        </w:rPr>
+        <w:t>/</w:t>
+      </w:r>
+      <w:r>
+        <w:rPr>
+          <w:rFonts w:hint="cs"/>
+          <w:sz w:val="28"/>
+          <w:szCs w:val="28"/>
+          <w:rtl/>
+        </w:rPr>
+        <w:t xml:space="preserve">  </w:t>
+      </w:r>
+      <w:r>
+        <w:rPr>
+          <w:rFonts w:hint="cs"/>
+          <w:sz w:val="28"/>
+          <w:szCs w:val="28"/>
+          <w:rtl/>
+        </w:rPr>
+        <w:t>أ</w:t>
+      </w:r>
+      <w:proofErr w:type="gramEnd"/>
+      <w:r>
+        <w:rPr>
+          <w:rFonts w:hint="cs"/>
+          <w:sz w:val="28"/>
+          <w:szCs w:val="28"/>
+          <w:rtl/>
+        </w:rPr>
+        <w:t>-</w:t>
+      </w:r>
+      <w:r>
+        <w:rPr>
+          <w:rFonts w:hint="cs"/>
+          <w:sz w:val="28"/>
+          <w:szCs w:val="28"/>
+          <w:rtl/>
+        </w:rPr>
+        <w:t xml:space="preserve"> جد ناتج </w:t>
+      </w:r>
+      <w:r>
+        <w:rPr>
+          <w:rFonts w:hint="cs"/>
+          <w:b/>
+          <w:bCs/>
+          <w:sz w:val="28"/>
+          <w:szCs w:val="28"/>
+          <w:rtl/>
+        </w:rPr>
+        <w:t>الجمع</w:t>
+      </w:r>
+      <w:r>
+        <w:rPr>
+          <w:rFonts w:hint="cs"/>
+          <w:sz w:val="28"/>
+          <w:szCs w:val="28"/>
+          <w:rtl/>
+        </w:rPr>
+        <w:t xml:space="preserve"> :-      </w:t>
+      </w:r>
+      <w:r>
+        <w:rPr>
+          <w:rFonts w:hint="cs"/>
+          <w:sz w:val="28"/>
+          <w:szCs w:val="28"/>
+          <w:rtl/>
+        </w:rPr>
+        <w:t xml:space="preserve"> </w:t>
+      </w:r>
+      <w:r>
+        <w:rPr>
+          <w:rFonts w:hint="cs"/>
+          <w:sz w:val="28"/>
+          <w:szCs w:val="28"/>
+          <w:rtl/>
+        </w:rPr>
+        <w:t xml:space="preserve"> </w:t>
+      </w:r>
+      <w:r>
+        <w:rPr>
+          <w:rFonts w:hint="cs"/>
+          <w:sz w:val="28"/>
+          <w:szCs w:val="28"/>
+          <w:rtl/>
+        </w:rPr>
+        <w:t xml:space="preserve"> </w:t>
+      </w:r>
+      <w:r>
+        <w:rPr>
+          <w:rFonts w:hint="cs"/>
+          <w:sz w:val="28"/>
+          <w:szCs w:val="28"/>
+          <w:rtl/>
+        </w:rPr>
+        <w:t xml:space="preserve"> </w:t>
+      </w:r>
+      <w:r>
+        <w:rPr>
+          <w:rFonts w:hint="cs"/>
+          <w:sz w:val="28"/>
+          <w:szCs w:val="28"/>
+          <w:rtl/>
+        </w:rPr>
+        <w:t xml:space="preserve"> </w:t>
+      </w:r>
+      <w:r>
+        <w:rPr>
+          <w:rFonts w:hint="cs"/>
+          <w:sz w:val="28"/>
+          <w:szCs w:val="28"/>
+          <w:rtl/>
+        </w:rPr>
+        <w:t>473</w:t>
+      </w:r>
+      <w:r>
+        <w:rPr>
+          <w:rFonts w:hint="cs"/>
+          <w:sz w:val="28"/>
+          <w:szCs w:val="28"/>
+          <w:rtl/>
+        </w:rPr>
+        <w:t>0</w:t>
+      </w:r>
+      <w:r>
+        <w:rPr>
+          <w:rFonts w:hint="cs"/>
+          <w:sz w:val="28"/>
+          <w:szCs w:val="28"/>
+          <w:rtl/>
+        </w:rPr>
+        <w:t>9</w:t>
+      </w:r>
+      <w:r>
+        <w:rPr>
+          <w:rFonts w:hint="cs"/>
+          <w:sz w:val="28"/>
+          <w:szCs w:val="28"/>
+          <w:rtl/>
+        </w:rPr>
+        <w:t>2</w:t>
+      </w:r>
+      <w:r>
+        <w:rPr>
+          <w:rFonts w:hint="cs"/>
+          <w:sz w:val="28"/>
+          <w:szCs w:val="28"/>
+          <w:rtl/>
+        </w:rPr>
+        <w:t xml:space="preserve">                        </w:t>
+      </w:r>
+      <w:r>
+        <w:rPr>
+          <w:rFonts w:hint="cs"/>
+          <w:sz w:val="28"/>
+          <w:szCs w:val="28"/>
+          <w:rtl/>
+        </w:rPr>
+        <w:t>ب</w:t>
+      </w:r>
+      <w:r>
+        <w:rPr>
+          <w:rFonts w:hint="cs"/>
+          <w:sz w:val="28"/>
+          <w:szCs w:val="28"/>
+          <w:rtl/>
+        </w:rPr>
+        <w:t xml:space="preserve"> </w:t>
+      </w:r>
+      <w:r>
+        <w:rPr>
+          <w:sz w:val="28"/>
+          <w:szCs w:val="28"/>
+          <w:rtl/>
+        </w:rPr>
+        <w:t>–</w:t>
+      </w:r>
+      <w:r>
+        <w:rPr>
+          <w:rFonts w:hint="cs"/>
+          <w:sz w:val="28"/>
+          <w:szCs w:val="28"/>
+          <w:rtl/>
+        </w:rPr>
+        <w:t xml:space="preserve"> </w:t>
+      </w:r>
+      <w:r>
+        <w:rPr>
+          <w:rFonts w:hint="cs"/>
+          <w:sz w:val="28"/>
+          <w:szCs w:val="28"/>
+          <w:rtl/>
+        </w:rPr>
+        <w:t xml:space="preserve"> </w:t>
+      </w:r>
+      <w:r>
+        <w:rPr>
+          <w:rFonts w:hint="cs"/>
+          <w:sz w:val="28"/>
+          <w:szCs w:val="28"/>
+          <w:rtl/>
+        </w:rPr>
+        <w:t xml:space="preserve">قرب العدد الى اقرب </w:t>
+      </w:r>
+      <w:r>
+        <w:rPr>
+          <w:rFonts w:hint="cs"/>
+          <w:b/>
+          <w:bCs/>
+          <w:sz w:val="28"/>
+          <w:szCs w:val="28"/>
+          <w:rtl/>
+        </w:rPr>
+        <w:t xml:space="preserve">مئة </w:t>
+      </w:r>
+      <w:r>
+        <w:rPr>
+          <w:rFonts w:hint="cs"/>
+          <w:b/>
+          <w:bCs/>
+          <w:sz w:val="28"/>
+          <w:szCs w:val="28"/>
+          <w:rtl/>
+        </w:rPr>
+        <w:t>الف</w:t>
+      </w:r>
+      <w:r>
+        <w:rPr>
+          <w:rFonts w:hint="cs"/>
+          <w:sz w:val="28"/>
+          <w:szCs w:val="28"/>
+          <w:rtl/>
+        </w:rPr>
+        <w:t xml:space="preserve">   </w:t>
+      </w:r>
+      <w:r>
+        <w:rPr>
+          <w:rFonts w:hint="cs"/>
+          <w:sz w:val="28"/>
+          <w:szCs w:val="28"/>
+          <w:rtl/>
+        </w:rPr>
+        <w:t>56</w:t>
+      </w:r>
+      <w:r>
+        <w:rPr>
+          <w:rFonts w:hint="cs"/>
+          <w:sz w:val="28"/>
+          <w:szCs w:val="28"/>
+          <w:rtl/>
+        </w:rPr>
+        <w:t>3147</w:t>
+      </w:r>
+      <w:r>
+        <w:rPr>
+          <w:rFonts w:hint="cs"/>
+          <w:sz w:val="28"/>
+          <w:szCs w:val="28"/>
+          <w:rtl/>
+        </w:rPr>
+        <w:t xml:space="preserve"> ؟</w:t>
+      </w:r>
+    </w:p>
+    <w:p>
+      <w:pPr>
+        <w:tabs>
+          <w:tab w:val="left" w:pos="4920"/>
+        </w:tabs>
+        <w:ind w:right="-180"/>
+        <w:rPr>
+          <w:sz w:val="28"/>
+          <w:szCs w:val="28"/>
+          <w:rtl/>
+        </w:rPr>
+      </w:pPr>
+      <w:r>
+        <w:rPr>
+          <w:rFonts w:hint="cs"/>
+          <w:sz w:val="28"/>
+          <w:szCs w:val="28"/>
+          <w:rtl/>
+        </w:rPr>
+        <w:t xml:space="preserve">                     + 3</w:t>
+      </w:r>
+      <w:r>
+        <w:rPr>
+          <w:rFonts w:hint="cs"/>
+          <w:sz w:val="28"/>
+          <w:szCs w:val="28"/>
+          <w:rtl/>
+        </w:rPr>
+        <w:t>9</w:t>
+      </w:r>
+      <w:r>
+        <w:rPr>
+          <w:rFonts w:hint="cs"/>
+          <w:sz w:val="28"/>
+          <w:szCs w:val="28"/>
+          <w:rtl/>
+        </w:rPr>
+        <w:t>65</w:t>
+      </w:r>
+    </w:p>
+    <w:p>
+      <w:pPr>
+        <w:tabs>
+          <w:tab w:val="left" w:pos="4920"/>
+        </w:tabs>
+        <w:ind w:right="-180"/>
+        <w:rPr>
+          <w:sz w:val="28"/>
+          <w:szCs w:val="28"/>
+          <w:rtl/>
+        </w:rPr>
+      </w:pPr>
+      <w:r>
+        <w:rPr>
+          <w:rFonts w:hint="cs"/>
+          <w:sz w:val="28"/>
+          <w:szCs w:val="28"/>
+          <w:rtl/>
+        </w:rPr>
+        <w:t xml:space="preserve">                        ـــــــــــــــ</w:t>
       </w:r>
     </w:p>
     <w:p>
@@ -1880,7 +1839,264 @@
           <w:szCs w:val="28"/>
           <w:rtl/>
         </w:rPr>
-        <w:t xml:space="preserve">   </w:t>
+        <w:t>ـــــــــــــــــــــــــــــــــــــــــــــــــــــــــــــــــــــــــــــــــــــــــــــــــــــــــــــــــــــــــــــــــــــــــــــــــــــــــــــــــــــــــــــــــــــــــــــــــــــــــ</w:t>
+      </w:r>
+    </w:p>
+    <w:p>
+      <w:pPr>
+        <w:tabs>
+          <w:tab w:val="left" w:pos="4920"/>
+        </w:tabs>
+        <w:ind w:left="-1530" w:right="-180"/>
+        <w:rPr>
+          <w:sz w:val="28"/>
+          <w:szCs w:val="28"/>
+          <w:rtl/>
+        </w:rPr>
+      </w:pPr>
+      <w:r>
+        <w:rPr>
+          <w:rFonts w:hint="cs"/>
+          <w:sz w:val="28"/>
+          <w:szCs w:val="28"/>
+          <w:rtl/>
+        </w:rPr>
+        <w:t xml:space="preserve">  </w:t>
+      </w:r>
+      <w:r>
+        <w:rPr>
+          <w:rFonts w:hint="cs"/>
+          <w:sz w:val="28"/>
+          <w:szCs w:val="28"/>
+          <w:rtl/>
+        </w:rPr>
+        <w:t xml:space="preserve"> </w:t>
+      </w:r>
+      <w:r>
+        <w:rPr>
+          <w:rFonts w:hint="cs"/>
+          <w:b/>
+          <w:bCs/>
+          <w:sz w:val="28"/>
+          <w:szCs w:val="28"/>
+          <w:u w:val="single"/>
+          <w:rtl/>
+        </w:rPr>
+        <w:t>س</w:t>
+      </w:r>
+      <w:r>
+        <w:rPr>
+          <w:rFonts w:hint="cs"/>
+          <w:b/>
+          <w:bCs/>
+          <w:sz w:val="28"/>
+          <w:szCs w:val="28"/>
+          <w:u w:val="single"/>
+          <w:rtl/>
+        </w:rPr>
+        <w:t>5</w:t>
+      </w:r>
+      <w:r>
+        <w:rPr>
+          <w:rFonts w:hint="cs"/>
+          <w:b/>
+          <w:bCs/>
+          <w:sz w:val="28"/>
+          <w:szCs w:val="28"/>
+          <w:u w:val="single"/>
+          <w:rtl/>
+        </w:rPr>
+        <w:t xml:space="preserve"> </w:t>
+      </w:r>
+      <w:r>
+        <w:rPr>
+          <w:rFonts w:hint="cs"/>
+          <w:sz w:val="28"/>
+          <w:szCs w:val="28"/>
+          <w:rtl/>
+        </w:rPr>
+        <w:t xml:space="preserve">/ أ </w:t>
+      </w:r>
+      <w:r>
+        <w:rPr>
+          <w:sz w:val="28"/>
+          <w:szCs w:val="28"/>
+          <w:rtl/>
+        </w:rPr>
+        <w:t>–</w:t>
+      </w:r>
+      <w:r>
+        <w:rPr>
+          <w:rFonts w:hint="cs"/>
+          <w:sz w:val="28"/>
+          <w:szCs w:val="28"/>
+          <w:rtl/>
+        </w:rPr>
+        <w:t xml:space="preserve"> اكتب مرتبة الرقم الذي تحته </w:t>
+      </w:r>
+      <w:r>
+        <w:rPr>
+          <w:rFonts w:hint="cs"/>
+          <w:b/>
+          <w:bCs/>
+          <w:sz w:val="28"/>
+          <w:szCs w:val="28"/>
+          <w:u w:val="single"/>
+          <w:rtl/>
+        </w:rPr>
+        <w:t>خط</w:t>
+      </w:r>
+      <w:r>
+        <w:rPr>
+          <w:rFonts w:hint="cs"/>
+          <w:sz w:val="28"/>
+          <w:szCs w:val="28"/>
+          <w:rtl/>
+        </w:rPr>
+        <w:t xml:space="preserve">: -   1 </w:t>
+      </w:r>
+      <w:proofErr w:type="gramStart"/>
+      <w:r>
+        <w:rPr>
+          <w:sz w:val="28"/>
+          <w:szCs w:val="28"/>
+          <w:rtl/>
+        </w:rPr>
+        <w:t>–</w:t>
+      </w:r>
+      <w:r>
+        <w:rPr>
+          <w:rFonts w:hint="cs"/>
+          <w:sz w:val="28"/>
+          <w:szCs w:val="28"/>
+          <w:rtl/>
+        </w:rPr>
+        <w:t xml:space="preserve">  851</w:t>
+      </w:r>
+      <w:r>
+        <w:rPr>
+          <w:rFonts w:hint="cs"/>
+          <w:sz w:val="28"/>
+          <w:szCs w:val="28"/>
+          <w:u w:val="single"/>
+          <w:rtl/>
+        </w:rPr>
+        <w:t>2</w:t>
+      </w:r>
+      <w:r>
+        <w:rPr>
+          <w:rFonts w:hint="cs"/>
+          <w:sz w:val="28"/>
+          <w:szCs w:val="28"/>
+          <w:rtl/>
+        </w:rPr>
+        <w:t>21</w:t>
+      </w:r>
+      <w:proofErr w:type="gramEnd"/>
+      <w:r>
+        <w:rPr>
+          <w:rFonts w:hint="cs"/>
+          <w:sz w:val="28"/>
+          <w:szCs w:val="28"/>
+          <w:rtl/>
+        </w:rPr>
+        <w:t xml:space="preserve">       2 -  </w:t>
+      </w:r>
+      <w:r>
+        <w:rPr>
+          <w:rFonts w:hint="cs"/>
+          <w:sz w:val="28"/>
+          <w:szCs w:val="28"/>
+          <w:u w:val="single"/>
+          <w:rtl/>
+        </w:rPr>
+        <w:t>3</w:t>
+      </w:r>
+      <w:r>
+        <w:rPr>
+          <w:rFonts w:hint="cs"/>
+          <w:sz w:val="28"/>
+          <w:szCs w:val="28"/>
+          <w:rtl/>
+        </w:rPr>
+        <w:t>6</w:t>
+      </w:r>
+      <w:r>
+        <w:rPr>
+          <w:rFonts w:hint="cs"/>
+          <w:sz w:val="28"/>
+          <w:szCs w:val="28"/>
+          <w:rtl/>
+        </w:rPr>
+        <w:t>4</w:t>
+      </w:r>
+      <w:r>
+        <w:rPr>
+          <w:rFonts w:hint="cs"/>
+          <w:sz w:val="28"/>
+          <w:szCs w:val="28"/>
+          <w:rtl/>
+        </w:rPr>
+        <w:t>93</w:t>
+      </w:r>
+    </w:p>
+    <w:p>
+      <w:pPr>
+        <w:tabs>
+          <w:tab w:val="left" w:pos="4920"/>
+        </w:tabs>
+        <w:ind w:left="-1530" w:right="-180"/>
+        <w:rPr>
+          <w:sz w:val="28"/>
+          <w:szCs w:val="28"/>
+          <w:rtl/>
+        </w:rPr>
+      </w:pPr>
+      <w:r>
+        <w:rPr>
+          <w:rFonts w:hint="cs"/>
+          <w:sz w:val="28"/>
+          <w:szCs w:val="28"/>
+          <w:rtl/>
+        </w:rPr>
+        <w:t xml:space="preserve">           ب </w:t>
+      </w:r>
+      <w:r>
+        <w:rPr>
+          <w:sz w:val="28"/>
+          <w:szCs w:val="28"/>
+          <w:rtl/>
+        </w:rPr>
+        <w:t>–</w:t>
+      </w:r>
+      <w:r>
+        <w:rPr>
+          <w:rFonts w:hint="cs"/>
+          <w:sz w:val="28"/>
+          <w:szCs w:val="28"/>
+          <w:rtl/>
+        </w:rPr>
+        <w:t xml:space="preserve"> أكتب العدد بالصورة </w:t>
+      </w:r>
+      <w:r>
+        <w:rPr>
+          <w:rFonts w:hint="cs"/>
+          <w:b/>
+          <w:bCs/>
+          <w:sz w:val="28"/>
+          <w:szCs w:val="28"/>
+          <w:rtl/>
+        </w:rPr>
+        <w:t>التحليلية</w:t>
+      </w:r>
+      <w:r>
+        <w:rPr>
+          <w:rFonts w:hint="cs"/>
+          <w:sz w:val="28"/>
+          <w:szCs w:val="28"/>
+          <w:rtl/>
+        </w:rPr>
+        <w:t xml:space="preserve"> :- 27607 =     +     +     +    +</w:t>
       </w:r>
     </w:p>
     <w:p>
@@ -1899,150 +2115,12 @@
       </w:pPr>
       <w:r>
         <w:rPr>
-          <w:rFonts w:hint="cs"/>
-          <w:sz w:val="28"/>
-          <w:szCs w:val="28"/>
-          <w:rtl/>
-        </w:rPr>
-        <w:t xml:space="preserve">   </w:t>
-      </w:r>
-      <w:r>
-        <w:rPr>
-          <w:rFonts w:hint="cs"/>
-          <w:b/>
-          <w:bCs/>
-          <w:sz w:val="28"/>
-          <w:szCs w:val="28"/>
-          <w:rtl/>
-        </w:rPr>
-        <w:t>س5</w:t>
-      </w:r>
-      <w:r>
-        <w:rPr>
-          <w:rFonts w:hint="cs"/>
-          <w:sz w:val="28"/>
-          <w:szCs w:val="28"/>
-          <w:rtl/>
-        </w:rPr>
-        <w:t xml:space="preserve"> / </w:t>
-      </w:r>
-      <w:r>
-        <w:rPr>
-          <w:rFonts w:hint="cs"/>
-          <w:sz w:val="28"/>
-          <w:szCs w:val="28"/>
-          <w:rtl/>
-        </w:rPr>
-        <w:t>أ</w:t>
-      </w:r>
-      <w:r>
-        <w:rPr>
-          <w:rFonts w:hint="cs"/>
-          <w:sz w:val="28"/>
-          <w:szCs w:val="28"/>
-          <w:rtl/>
-        </w:rPr>
-        <w:t xml:space="preserve"> </w:t>
-      </w:r>
-      <w:r>
-        <w:rPr>
-          <w:sz w:val="28"/>
-          <w:szCs w:val="28"/>
-          <w:rtl/>
-        </w:rPr>
-        <w:t>–</w:t>
-      </w:r>
-      <w:r>
-        <w:rPr>
-          <w:rFonts w:hint="cs"/>
-          <w:sz w:val="28"/>
-          <w:szCs w:val="28"/>
-          <w:rtl/>
-        </w:rPr>
-        <w:t xml:space="preserve"> جد ناتج </w:t>
-      </w:r>
-      <w:r>
-        <w:rPr>
-          <w:rFonts w:hint="cs"/>
-          <w:b/>
-          <w:bCs/>
-          <w:sz w:val="28"/>
-          <w:szCs w:val="28"/>
-          <w:rtl/>
-        </w:rPr>
-        <w:t>الضرب</w:t>
-      </w:r>
-      <w:r>
-        <w:rPr>
-          <w:rFonts w:hint="cs"/>
-          <w:sz w:val="28"/>
-          <w:szCs w:val="28"/>
-          <w:rtl/>
-        </w:rPr>
-        <w:t xml:space="preserve"> </w:t>
-      </w:r>
-      <w:r>
-        <w:rPr>
-          <w:rFonts w:hint="cs"/>
-          <w:sz w:val="28"/>
-          <w:szCs w:val="28"/>
-          <w:rtl/>
-        </w:rPr>
-        <w:t>9</w:t>
-      </w:r>
-      <w:r>
-        <w:rPr>
-          <w:rFonts w:hint="cs"/>
-          <w:sz w:val="28"/>
-          <w:szCs w:val="28"/>
-          <w:rtl/>
-        </w:rPr>
-        <w:t xml:space="preserve"> </w:t>
-      </w:r>
-      <w:r>
-        <w:rPr>
-          <w:rFonts w:cs="Arial"/>
-          <w:sz w:val="28"/>
-          <w:szCs w:val="28"/>
-          <w:rtl/>
-        </w:rPr>
-        <w:t>×</w:t>
-      </w:r>
-      <w:r>
-        <w:rPr>
           <w:rFonts w:cs="Arial" w:hint="cs"/>
           <w:sz w:val="28"/>
           <w:szCs w:val="28"/>
           <w:rtl/>
         </w:rPr>
-        <w:t xml:space="preserve"> </w:t>
-      </w:r>
-      <w:r>
-        <w:rPr>
-          <w:rFonts w:cs="Arial" w:hint="cs"/>
-          <w:sz w:val="28"/>
-          <w:szCs w:val="28"/>
-          <w:rtl/>
-        </w:rPr>
-        <w:t>3</w:t>
-      </w:r>
-      <w:r>
-        <w:rPr>
-          <w:rFonts w:cs="Arial" w:hint="cs"/>
-          <w:sz w:val="28"/>
-          <w:szCs w:val="28"/>
-          <w:rtl/>
-        </w:rPr>
-        <w:t>2</w:t>
-      </w:r>
-      <w:r>
-        <w:rPr>
-          <w:rFonts w:cs="Arial" w:hint="cs"/>
-          <w:sz w:val="28"/>
-          <w:szCs w:val="28"/>
-          <w:rtl/>
-        </w:rPr>
-        <w:t xml:space="preserve"> =</w:t>
+        <w:t>ـــــــــــــــــــــــــــــــــــــــــــــــــــــــــــــــــــــــــــــــــــــــــــــــــــــــــــــــــــــــــــــــــــــــــــــــــــــــــــــــــــــــــــــــــــــــــــــــــــــــــ</w:t>
       </w:r>
     </w:p>
     <w:p>
@@ -2053,7 +2131,7 @@
         </w:tabs>
         <w:ind w:left="-1620" w:right="-180"/>
         <w:rPr>
-          <w:rFonts w:cs="Arial"/>
+          <w:rFonts w:ascii="Matura MT Script Capitals" w:hAnsi="Matura MT Script Capitals" w:cs="Arial"/>
           <w:sz w:val="28"/>
           <w:szCs w:val="28"/>
           <w:rtl/>
@@ -2066,91 +2144,116 @@
           <w:szCs w:val="28"/>
           <w:rtl/>
         </w:rPr>
-        <w:t xml:space="preserve">         </w:t>
-      </w:r>
-      <w:r>
-        <w:rPr>
-          <w:rFonts w:cs="Arial" w:hint="cs"/>
-          <w:sz w:val="28"/>
-          <w:szCs w:val="28"/>
-          <w:rtl/>
-        </w:rPr>
         <w:t xml:space="preserve">  </w:t>
       </w:r>
       <w:r>
         <w:rPr>
-          <w:rFonts w:cs="Arial" w:hint="cs"/>
-          <w:sz w:val="28"/>
-          <w:szCs w:val="28"/>
-          <w:rtl/>
-        </w:rPr>
-        <w:t>ب</w:t>
-      </w:r>
-      <w:r>
-        <w:rPr>
-          <w:rFonts w:cs="Arial" w:hint="cs"/>
-          <w:sz w:val="28"/>
-          <w:szCs w:val="28"/>
-          <w:rtl/>
-        </w:rPr>
-        <w:t xml:space="preserve"> - </w:t>
-      </w:r>
-      <w:r>
-        <w:rPr>
-          <w:rFonts w:cs="Arial"/>
-          <w:sz w:val="28"/>
-          <w:szCs w:val="28"/>
-          <w:rtl/>
-        </w:rPr>
-        <w:t xml:space="preserve">حضر إحدى مباريات الدوري لكرة القدم ١٢٣٤٥ شخصاً من مشجعي الفريق </w:t>
+          <w:rFonts w:hint="cs"/>
+          <w:sz w:val="28"/>
+          <w:szCs w:val="28"/>
+          <w:rtl/>
+        </w:rPr>
+        <w:t xml:space="preserve">  </w:t>
+      </w:r>
+      <w:r>
+        <w:rPr>
+          <w:rFonts w:hint="cs"/>
+          <w:b/>
+          <w:bCs/>
+          <w:sz w:val="28"/>
+          <w:szCs w:val="28"/>
+          <w:u w:val="single"/>
+          <w:rtl/>
+        </w:rPr>
+        <w:t>س</w:t>
+      </w:r>
+      <w:r>
+        <w:rPr>
+          <w:rFonts w:hint="cs"/>
+          <w:b/>
+          <w:bCs/>
+          <w:sz w:val="28"/>
+          <w:szCs w:val="28"/>
+          <w:u w:val="single"/>
+          <w:rtl/>
+        </w:rPr>
+        <w:t>6</w:t>
+      </w:r>
+      <w:r>
+        <w:rPr>
+          <w:rFonts w:hint="cs"/>
+          <w:b/>
+          <w:bCs/>
+          <w:sz w:val="28"/>
+          <w:szCs w:val="28"/>
+          <w:u w:val="single"/>
+          <w:rtl/>
+        </w:rPr>
+        <w:t xml:space="preserve">/ </w:t>
+      </w:r>
+      <w:r>
+        <w:rPr>
+          <w:rFonts w:hint="cs"/>
+          <w:sz w:val="28"/>
+          <w:szCs w:val="28"/>
+          <w:rtl/>
+        </w:rPr>
+        <w:t xml:space="preserve">  أ </w:t>
+      </w:r>
+      <w:r>
+        <w:rPr>
+          <w:sz w:val="28"/>
+          <w:szCs w:val="28"/>
+          <w:rtl/>
+        </w:rPr>
+        <w:t>–</w:t>
+      </w:r>
+      <w:r>
+        <w:rPr>
+          <w:rFonts w:hint="cs"/>
+          <w:sz w:val="28"/>
+          <w:szCs w:val="28"/>
+          <w:rtl/>
+        </w:rPr>
+        <w:t xml:space="preserve"> جد ناتج الضرب :- </w:t>
       </w:r>
       <w:proofErr w:type="gramStart"/>
       <w:r>
         <w:rPr>
-          <w:rFonts w:cs="Arial"/>
-          <w:sz w:val="28"/>
-          <w:szCs w:val="28"/>
-          <w:rtl/>
-        </w:rPr>
-        <w:t>الأول</w:t>
-      </w:r>
-      <w:r>
-        <w:rPr>
-          <w:rFonts w:cs="Arial" w:hint="cs"/>
-          <w:sz w:val="28"/>
-          <w:szCs w:val="28"/>
-          <w:rtl/>
-        </w:rPr>
-        <w:t xml:space="preserve">  و</w:t>
+          <w:rFonts w:hint="cs"/>
+          <w:sz w:val="28"/>
+          <w:szCs w:val="28"/>
+          <w:rtl/>
+        </w:rPr>
+        <w:t xml:space="preserve">37 </w:t>
+      </w:r>
+      <w:r>
+        <w:rPr>
+          <w:rFonts w:ascii="Matura MT Script Capitals" w:hAnsi="Matura MT Script Capitals"/>
+          <w:sz w:val="28"/>
+          <w:szCs w:val="28"/>
+          <w:rtl/>
+        </w:rPr>
+        <w:t xml:space="preserve"> </w:t>
+      </w:r>
+      <w:r>
+        <w:rPr>
+          <w:rFonts w:ascii="Matura MT Script Capitals" w:hAnsi="Matura MT Script Capitals" w:cs="Arial"/>
+          <w:sz w:val="28"/>
+          <w:szCs w:val="28"/>
+          <w:rtl/>
+        </w:rPr>
+        <w:t>×</w:t>
       </w:r>
       <w:proofErr w:type="gramEnd"/>
       <w:r>
         <w:rPr>
-          <w:rFonts w:cs="Arial"/>
-          <w:sz w:val="28"/>
-          <w:szCs w:val="28"/>
-          <w:rtl/>
-        </w:rPr>
-        <w:t xml:space="preserve"> </w:t>
-      </w:r>
-      <w:r>
-        <w:rPr>
-          <w:rFonts w:cs="Arial"/>
-          <w:sz w:val="28"/>
-          <w:szCs w:val="28"/>
-          <w:rtl/>
-          <w:lang w:bidi="fa-IR"/>
-        </w:rPr>
-        <w:t>۱۱۷۸۳</w:t>
-      </w:r>
-      <w:r>
-        <w:rPr>
-          <w:rFonts w:cs="Arial"/>
-          <w:sz w:val="28"/>
-          <w:szCs w:val="28"/>
-          <w:rtl/>
-        </w:rPr>
-        <w:t xml:space="preserve"> شخصاً من مشجعي</w:t>
+          <w:rFonts w:ascii="Matura MT Script Capitals" w:hAnsi="Matura MT Script Capitals" w:cs="Arial" w:hint="cs"/>
+          <w:sz w:val="28"/>
+          <w:szCs w:val="28"/>
+          <w:rtl/>
+        </w:rPr>
+        <w:t xml:space="preserve"> 32 = </w:t>
       </w:r>
     </w:p>
     <w:p>
@@ -2161,76 +2264,36 @@
         </w:tabs>
         <w:ind w:left="-1620" w:right="-180"/>
         <w:rPr>
-          <w:rFonts w:cs="Arial"/>
-          <w:sz w:val="28"/>
-          <w:szCs w:val="28"/>
-          <w:rtl/>
-        </w:rPr>
-      </w:pPr>
-      <w:r>
-        <w:rPr>
-          <w:rFonts w:cs="Arial" w:hint="cs"/>
-          <w:sz w:val="28"/>
-          <w:szCs w:val="28"/>
-          <w:rtl/>
-        </w:rPr>
-        <w:t xml:space="preserve">          </w:t>
-      </w:r>
-      <w:r>
-        <w:rPr>
-          <w:rFonts w:cs="Arial" w:hint="cs"/>
-          <w:sz w:val="28"/>
-          <w:szCs w:val="28"/>
-          <w:rtl/>
-        </w:rPr>
-        <w:t xml:space="preserve">      </w:t>
-      </w:r>
-      <w:r>
-        <w:rPr>
-          <w:rFonts w:cs="Arial"/>
-          <w:sz w:val="28"/>
-          <w:szCs w:val="28"/>
-          <w:rtl/>
-        </w:rPr>
-        <w:t xml:space="preserve">الفريق </w:t>
-      </w:r>
-      <w:proofErr w:type="gramStart"/>
-      <w:r>
-        <w:rPr>
-          <w:rFonts w:cs="Arial"/>
-          <w:sz w:val="28"/>
-          <w:szCs w:val="28"/>
-          <w:rtl/>
-        </w:rPr>
-        <w:t>الثاني</w:t>
-      </w:r>
-      <w:r>
-        <w:rPr>
-          <w:rFonts w:cs="Arial" w:hint="cs"/>
-          <w:sz w:val="28"/>
-          <w:szCs w:val="28"/>
-          <w:rtl/>
-        </w:rPr>
-        <w:t xml:space="preserve"> </w:t>
-      </w:r>
-      <w:r>
-        <w:rPr>
-          <w:rFonts w:cs="Arial"/>
-          <w:sz w:val="28"/>
-          <w:szCs w:val="28"/>
-          <w:rtl/>
-        </w:rPr>
-        <w:t xml:space="preserve"> .</w:t>
-      </w:r>
-      <w:proofErr w:type="gramEnd"/>
-      <w:r>
-        <w:rPr>
-          <w:rFonts w:cs="Arial"/>
-          <w:sz w:val="28"/>
-          <w:szCs w:val="28"/>
-          <w:rtl/>
-        </w:rPr>
-        <w:t xml:space="preserve"> كم شخصا حضر المباراة ؟</w:t>
+          <w:sz w:val="28"/>
+          <w:szCs w:val="28"/>
+          <w:rtl/>
+        </w:rPr>
+      </w:pPr>
+      <w:r>
+        <w:rPr>
+          <w:rFonts w:hint="cs"/>
+          <w:sz w:val="28"/>
+          <w:szCs w:val="28"/>
+          <w:rtl/>
+        </w:rPr>
+        <w:t xml:space="preserve">             ب </w:t>
+      </w:r>
+      <w:r>
+        <w:rPr>
+          <w:sz w:val="28"/>
+          <w:szCs w:val="28"/>
+          <w:rtl/>
+        </w:rPr>
+        <w:t>–</w:t>
+      </w:r>
+      <w:r>
+        <w:rPr>
+          <w:rFonts w:hint="cs"/>
+          <w:sz w:val="28"/>
+          <w:szCs w:val="28"/>
+          <w:rtl/>
+        </w:rPr>
+        <w:t xml:space="preserve"> اكتب العدد المفقود في النمط :-  5000 , ____ , 7000 , ____ , 9000</w:t>
       </w:r>
     </w:p>
     <w:p>
@@ -2247,15 +2310,6 @@
           <w:rtl/>
         </w:rPr>
       </w:pPr>
-      <w:r>
-        <w:rPr>
-          <w:rFonts w:cs="Arial" w:hint="cs"/>
-          <w:sz w:val="28"/>
-          <w:szCs w:val="28"/>
-          <w:rtl/>
-        </w:rPr>
-        <w:t>ـــــــــــــــــــــــــــــــــــــــــــــــــــــــــــــــــــــــــــــــــــــــــــــــــــــــــــــــــــــــــــــــــــــــــــــــــــــــــــــــــــــــــــــــــــــــــــــــــــــــــ</w:t>
-      </w:r>
     </w:p>
     <w:p>
       <w:pPr>
@@ -2265,276 +2319,7 @@
         </w:tabs>
         <w:ind w:left="-1620" w:right="-180"/>
         <w:rPr>
-          <w:rFonts w:cs="Arial"/>
-          <w:sz w:val="28"/>
-          <w:szCs w:val="28"/>
-          <w:rtl/>
-        </w:rPr>
-      </w:pPr>
-      <w:r>
-        <w:rPr>
           <w:rFonts w:cs="Arial" w:hint="cs"/>
-          <w:sz w:val="28"/>
-          <w:szCs w:val="28"/>
-          <w:rtl/>
-        </w:rPr>
-        <w:t xml:space="preserve">   </w:t>
-      </w:r>
-      <w:r>
-        <w:rPr>
-          <w:rFonts w:cs="Arial" w:hint="cs"/>
-          <w:b/>
-          <w:bCs/>
-          <w:sz w:val="28"/>
-          <w:szCs w:val="28"/>
-          <w:rtl/>
-        </w:rPr>
-        <w:t xml:space="preserve">س6/ </w:t>
-      </w:r>
-      <w:r>
-        <w:rPr>
-          <w:rFonts w:cs="Arial" w:hint="cs"/>
-          <w:sz w:val="28"/>
-          <w:szCs w:val="28"/>
-          <w:rtl/>
-        </w:rPr>
-        <w:t>أ</w:t>
-      </w:r>
-      <w:r>
-        <w:rPr>
-          <w:rFonts w:cs="Arial" w:hint="cs"/>
-          <w:sz w:val="28"/>
-          <w:szCs w:val="28"/>
-          <w:rtl/>
-        </w:rPr>
-        <w:t xml:space="preserve"> </w:t>
-      </w:r>
-      <w:r>
-        <w:rPr>
-          <w:rFonts w:cs="Arial"/>
-          <w:sz w:val="28"/>
-          <w:szCs w:val="28"/>
-          <w:rtl/>
-        </w:rPr>
-        <w:t>–</w:t>
-      </w:r>
-      <w:r>
-        <w:rPr>
-          <w:rFonts w:cs="Arial" w:hint="cs"/>
-          <w:sz w:val="28"/>
-          <w:szCs w:val="28"/>
-          <w:rtl/>
-        </w:rPr>
-        <w:t xml:space="preserve"> جد ناتج </w:t>
-      </w:r>
-      <w:r>
-        <w:rPr>
-          <w:rFonts w:cs="Arial" w:hint="cs"/>
-          <w:b/>
-          <w:bCs/>
-          <w:sz w:val="28"/>
-          <w:szCs w:val="28"/>
-          <w:rtl/>
-        </w:rPr>
-        <w:t>الطرح</w:t>
-      </w:r>
-      <w:r>
-        <w:rPr>
-          <w:rFonts w:cs="Arial" w:hint="cs"/>
-          <w:sz w:val="28"/>
-          <w:szCs w:val="28"/>
-          <w:rtl/>
-        </w:rPr>
-        <w:t xml:space="preserve"> 9457114 </w:t>
-      </w:r>
-      <w:r>
-        <w:rPr>
-          <w:rFonts w:cs="Arial"/>
-          <w:sz w:val="28"/>
-          <w:szCs w:val="28"/>
-          <w:rtl/>
-        </w:rPr>
-        <w:t>–</w:t>
-      </w:r>
-      <w:r>
-        <w:rPr>
-          <w:rFonts w:cs="Arial" w:hint="cs"/>
-          <w:sz w:val="28"/>
-          <w:szCs w:val="28"/>
-          <w:rtl/>
-        </w:rPr>
-        <w:t xml:space="preserve"> </w:t>
-      </w:r>
-      <w:proofErr w:type="gramStart"/>
-      <w:r>
-        <w:rPr>
-          <w:rFonts w:cs="Arial" w:hint="cs"/>
-          <w:sz w:val="28"/>
-          <w:szCs w:val="28"/>
-          <w:rtl/>
-        </w:rPr>
-        <w:t xml:space="preserve">46330 </w:t>
-      </w:r>
-      <w:r>
-        <w:rPr>
-          <w:rFonts w:cs="Arial" w:hint="cs"/>
-          <w:sz w:val="28"/>
-          <w:szCs w:val="28"/>
-          <w:rtl/>
-        </w:rPr>
-        <w:t xml:space="preserve"> =</w:t>
-      </w:r>
-      <w:proofErr w:type="gramEnd"/>
-      <w:r>
-        <w:rPr>
-          <w:rFonts w:cs="Arial" w:hint="cs"/>
-          <w:sz w:val="28"/>
-          <w:szCs w:val="28"/>
-          <w:rtl/>
-        </w:rPr>
-        <w:t xml:space="preserve"> </w:t>
-      </w:r>
-      <w:r>
-        <w:rPr>
-          <w:rFonts w:cs="Arial" w:hint="cs"/>
-          <w:sz w:val="28"/>
-          <w:szCs w:val="28"/>
-          <w:rtl/>
-        </w:rPr>
-        <w:t>؟</w:t>
-      </w:r>
-    </w:p>
-    <w:p>
-      <w:pPr>
-        <w:pStyle w:val="a3"/>
-        <w:tabs>
-          <w:tab w:val="left" w:pos="4920"/>
-        </w:tabs>
-        <w:ind w:left="-1620" w:right="-180"/>
-        <w:rPr>
-          <w:rFonts w:cs="Arial"/>
-          <w:sz w:val="28"/>
-          <w:szCs w:val="28"/>
-          <w:rtl/>
-        </w:rPr>
-      </w:pPr>
-    </w:p>
-    <w:p>
-      <w:pPr>
-        <w:pStyle w:val="a3"/>
-        <w:tabs>
-          <w:tab w:val="left" w:pos="4920"/>
-        </w:tabs>
-        <w:ind w:left="-1620" w:right="-180"/>
-        <w:rPr>
-          <w:rFonts w:cs="Arial"/>
-          <w:sz w:val="28"/>
-          <w:szCs w:val="28"/>
-          <w:rtl/>
-        </w:rPr>
-      </w:pPr>
-      <w:r>
-        <w:rPr>
-          <w:rFonts w:cs="Arial" w:hint="cs"/>
-          <w:sz w:val="28"/>
-          <w:szCs w:val="28"/>
-          <w:rtl/>
-        </w:rPr>
-        <w:t xml:space="preserve">       </w:t>
-      </w:r>
-      <w:r>
-        <w:rPr>
-          <w:rFonts w:cs="Arial" w:hint="cs"/>
-          <w:sz w:val="28"/>
-          <w:szCs w:val="28"/>
-          <w:rtl/>
-        </w:rPr>
-        <w:t xml:space="preserve">  </w:t>
-      </w:r>
-      <w:r>
-        <w:rPr>
-          <w:rFonts w:cs="Arial" w:hint="cs"/>
-          <w:sz w:val="28"/>
-          <w:szCs w:val="28"/>
-          <w:rtl/>
-        </w:rPr>
-        <w:t>ب</w:t>
-      </w:r>
-      <w:r>
-        <w:rPr>
-          <w:rFonts w:cs="Arial" w:hint="cs"/>
-          <w:sz w:val="28"/>
-          <w:szCs w:val="28"/>
-          <w:rtl/>
-        </w:rPr>
-        <w:t xml:space="preserve"> </w:t>
-      </w:r>
-      <w:r>
-        <w:rPr>
-          <w:rFonts w:cs="Arial"/>
-          <w:sz w:val="28"/>
-          <w:szCs w:val="28"/>
-          <w:rtl/>
-        </w:rPr>
-        <w:t>–</w:t>
-      </w:r>
-      <w:r>
-        <w:rPr>
-          <w:rFonts w:cs="Arial" w:hint="cs"/>
-          <w:sz w:val="28"/>
-          <w:szCs w:val="28"/>
-          <w:rtl/>
-        </w:rPr>
-        <w:t xml:space="preserve"> جد ناتج </w:t>
-      </w:r>
-      <w:r>
-        <w:rPr>
-          <w:rFonts w:cs="Arial" w:hint="cs"/>
-          <w:b/>
-          <w:bCs/>
-          <w:sz w:val="28"/>
-          <w:szCs w:val="28"/>
-          <w:rtl/>
-        </w:rPr>
-        <w:t>الجمع</w:t>
-      </w:r>
-      <w:r>
-        <w:rPr>
-          <w:rFonts w:cs="Arial" w:hint="cs"/>
-          <w:sz w:val="28"/>
-          <w:szCs w:val="28"/>
-          <w:rtl/>
-        </w:rPr>
-        <w:t xml:space="preserve"> 865934 + 20371 </w:t>
-      </w:r>
-      <w:r>
-        <w:rPr>
-          <w:rFonts w:cs="Arial" w:hint="cs"/>
-          <w:sz w:val="28"/>
-          <w:szCs w:val="28"/>
-          <w:rtl/>
-        </w:rPr>
-        <w:t xml:space="preserve">= </w:t>
-      </w:r>
-      <w:r>
-        <w:rPr>
-          <w:rFonts w:cs="Arial" w:hint="cs"/>
-          <w:sz w:val="28"/>
-          <w:szCs w:val="28"/>
-          <w:rtl/>
-        </w:rPr>
-        <w:t>؟</w:t>
-      </w:r>
-    </w:p>
-    <w:p>
-      <w:pPr>
-        <w:pStyle w:val="a3"/>
-        <w:tabs>
-          <w:tab w:val="left" w:pos="4920"/>
-        </w:tabs>
-        <w:ind w:left="-1620" w:right="-180"/>
-        <w:rPr>
-          <w:rFonts w:cs="Arial"/>
           <w:sz w:val="28"/>
           <w:szCs w:val="28"/>
           <w:rtl/>

</xml_diff>